<commit_message>
javascript, webdriver experience update
</commit_message>
<xml_diff>
--- a/Experience/Auto_Test_Experience.docx
+++ b/Experience/Auto_Test_Experience.docx
@@ -10791,7 +10791,341 @@
       </w:r>
     </w:p>
     <w:p>
-      <w:pPr>
+      <w:hyperlink r:id="rId11" w:history="1">
+        <w:r>
+          <w:rPr>
+            <w:rStyle w:val="Hyperlink"/>
+          </w:rPr>
+          <w:t>http://www.infoq.com/cn/news/2011/07/selenium-arch-2</w:t>
+        </w:r>
+      </w:hyperlink>
+    </w:p>
+    <w:p>
+      <w:pPr>
+        <w:pStyle w:val="Heading2"/>
+      </w:pPr>
+      <w:r>
+        <w:t>Chromedriver</w:t>
+      </w:r>
+    </w:p>
+    <w:p>
+      <w:r>
+        <w:rPr>
+          <w:rFonts w:hint="eastAsia"/>
+        </w:rPr>
+        <w:t>下载</w:t>
+      </w:r>
+      <w:r>
+        <w:rPr>
+          <w:rFonts w:hint="eastAsia"/>
+        </w:rPr>
+        <w:t>ChromeDriver</w:t>
+      </w:r>
+      <w:r>
+        <w:rPr>
+          <w:rFonts w:hint="eastAsia"/>
+        </w:rPr>
+        <w:t>.exe</w:t>
+      </w:r>
+      <w:r>
+        <w:rPr>
+          <w:rFonts w:hint="eastAsia"/>
+        </w:rPr>
+        <w:t>，在</w:t>
+      </w:r>
+      <w:r>
+        <w:t>System.setProperty("webdriver.chrome.driver",</w:t>
+      </w:r>
+    </w:p>
+    <w:p>
+      <w:pPr>
+        <w:rPr>
+          <w:rFonts w:hint="eastAsia"/>
+        </w:rPr>
+      </w:pPr>
+      <w:r>
+        <w:tab/>
+      </w:r>
+      <w:r>
+        <w:tab/>
+      </w:r>
+      <w:r>
+        <w:tab/>
+      </w:r>
+      <w:r>
+        <w:tab/>
+      </w:r>
+      <w:r>
+        <w:tab/>
+        <w:t>"/Program Files (x86)/Google/Chrome/Application/26.0.1410.64/chromedriver.exe");</w:t>
+      </w:r>
+      <w:r>
+        <w:rPr>
+          <w:rFonts w:hint="eastAsia"/>
+        </w:rPr>
+        <w:t>因为</w:t>
+      </w:r>
+      <w:r>
+        <w:rPr>
+          <w:rFonts w:hint="eastAsia"/>
+        </w:rPr>
+        <w:t>chrome</w:t>
+      </w:r>
+      <w:r>
+        <w:rPr>
+          <w:rFonts w:hint="eastAsia"/>
+        </w:rPr>
+        <w:t>是依赖这个</w:t>
+      </w:r>
+      <w:r>
+        <w:rPr>
+          <w:rFonts w:hint="eastAsia"/>
+        </w:rPr>
+        <w:t>exe</w:t>
+      </w:r>
+      <w:r>
+        <w:rPr>
+          <w:rFonts w:hint="eastAsia"/>
+        </w:rPr>
+        <w:t>启动的。</w:t>
+      </w:r>
+    </w:p>
+    <w:p>
+      <w:pPr>
+        <w:pStyle w:val="Heading2"/>
+        <w:rPr>
+          <w:rFonts w:hint="eastAsia"/>
+        </w:rPr>
+      </w:pPr>
+      <w:r>
+        <w:rPr>
+          <w:rFonts w:hint="eastAsia"/>
+        </w:rPr>
+        <w:t>DataProvider</w:t>
+      </w:r>
+    </w:p>
+    <w:p>
+      <w:pPr>
+        <w:rPr>
+          <w:rFonts w:hint="eastAsia"/>
+        </w:rPr>
+      </w:pPr>
+      <w:r>
+        <w:rPr>
+          <w:rFonts w:hint="eastAsia"/>
+        </w:rPr>
+        <w:t>需要申明</w:t>
+      </w:r>
+      <w:r>
+        <w:rPr>
+          <w:rFonts w:hint="eastAsia"/>
+        </w:rPr>
+        <w:t>Object[][]</w:t>
+      </w:r>
+      <w:r>
+        <w:rPr>
+          <w:rFonts w:hint="eastAsia"/>
+        </w:rPr>
+        <w:t>这样的多维数组做</w:t>
+      </w:r>
+      <w:r>
+        <w:rPr>
+          <w:rFonts w:hint="eastAsia"/>
+        </w:rPr>
+        <w:t>provider</w:t>
+      </w:r>
+      <w:r>
+        <w:rPr>
+          <w:rFonts w:hint="eastAsia"/>
+        </w:rPr>
+        <w:t>，然后再数据方法上使用</w:t>
+      </w:r>
+      <w:r>
+        <w:rPr>
+          <w:rFonts w:hint="eastAsia"/>
+        </w:rPr>
+        <w:t>@DataProvider(name=</w:t>
+      </w:r>
+      <w:r>
+        <w:t>”</w:t>
+      </w:r>
+      <w:r>
+        <w:rPr>
+          <w:rFonts w:hint="eastAsia"/>
+        </w:rPr>
+        <w:t>DP1</w:t>
+      </w:r>
+      <w:r>
+        <w:t>”</w:t>
+      </w:r>
+      <w:r>
+        <w:rPr>
+          <w:rFonts w:hint="eastAsia"/>
+        </w:rPr>
+        <w:t>)</w:t>
+      </w:r>
+      <w:r>
+        <w:rPr>
+          <w:rFonts w:hint="eastAsia"/>
+        </w:rPr>
+        <w:t>，在调用方法上使用</w:t>
+      </w:r>
+      <w:r>
+        <w:rPr>
+          <w:rFonts w:hint="eastAsia"/>
+        </w:rPr>
+        <w:t>@Test(dataProvider=</w:t>
+      </w:r>
+      <w:r>
+        <w:t>”</w:t>
+      </w:r>
+      <w:r>
+        <w:rPr>
+          <w:rFonts w:hint="eastAsia"/>
+        </w:rPr>
+        <w:t>DP1</w:t>
+      </w:r>
+      <w:r>
+        <w:t>”</w:t>
+      </w:r>
+      <w:r>
+        <w:rPr>
+          <w:rFonts w:hint="eastAsia"/>
+        </w:rPr>
+        <w:t>)</w:t>
+      </w:r>
+    </w:p>
+    <w:p>
+      <w:pPr>
+        <w:pStyle w:val="Heading2"/>
+        <w:rPr>
+          <w:rFonts w:hint="eastAsia"/>
+        </w:rPr>
+      </w:pPr>
+      <w:r>
+        <w:rPr>
+          <w:rFonts w:hint="eastAsia"/>
+        </w:rPr>
+        <w:t>用</w:t>
+      </w:r>
+      <w:r>
+        <w:rPr>
+          <w:rFonts w:hint="eastAsia"/>
+        </w:rPr>
+        <w:t>xpath</w:t>
+      </w:r>
+      <w:r>
+        <w:rPr>
+          <w:rFonts w:hint="eastAsia"/>
+        </w:rPr>
+        <w:t>查找元素</w:t>
+      </w:r>
+    </w:p>
+    <w:p>
+      <w:pPr>
+        <w:rPr>
+          <w:rFonts w:hint="eastAsia"/>
+        </w:rPr>
+      </w:pPr>
+      <w:r>
+        <w:rPr>
+          <w:rFonts w:hint="eastAsia"/>
+        </w:rPr>
+        <w:t>webElement.findElement(By.xpath(</w:t>
+      </w:r>
+      <w:r>
+        <w:t>“</w:t>
+      </w:r>
+      <w:r>
+        <w:rPr>
+          <w:rFonts w:hint="eastAsia"/>
+        </w:rPr>
+        <w:t>path</w:t>
+      </w:r>
+      <w:r>
+        <w:t>”</w:t>
+      </w:r>
+      <w:r>
+        <w:rPr>
+          <w:rFonts w:hint="eastAsia"/>
+        </w:rPr>
+        <w:t>))</w:t>
+      </w:r>
+    </w:p>
+    <w:p>
+      <w:pPr>
+        <w:pStyle w:val="Heading2"/>
+        <w:rPr>
+          <w:rFonts w:hint="eastAsia"/>
+        </w:rPr>
+      </w:pPr>
+      <w:r>
+        <w:rPr>
+          <w:rFonts w:hint="eastAsia"/>
+        </w:rPr>
+        <w:t>执行</w:t>
+      </w:r>
+      <w:r>
+        <w:rPr>
+          <w:rFonts w:hint="eastAsia"/>
+        </w:rPr>
+        <w:t>javascript</w:t>
+      </w:r>
+    </w:p>
+    <w:p>
+      <w:pPr>
+        <w:rPr>
+          <w:rFonts w:hint="eastAsia"/>
+        </w:rPr>
+      </w:pPr>
+      <w:r>
+        <w:rPr>
+          <w:rFonts w:hint="eastAsia"/>
+        </w:rPr>
+        <w:t>String js=</w:t>
+      </w:r>
+      <w:r>
+        <w:t>”</w:t>
+      </w:r>
+      <w:r>
+        <w:rPr>
+          <w:rFonts w:hint="eastAsia"/>
+        </w:rPr>
+        <w:t>alert(</w:t>
+      </w:r>
+      <w:r>
+        <w:t>“</w:t>
+      </w:r>
+      <w:r>
+        <w:rPr>
+          <w:rFonts w:hint="eastAsia"/>
+        </w:rPr>
+        <w:t>hello</w:t>
+      </w:r>
+      <w:r>
+        <w:t>”</w:t>
+      </w:r>
+      <w:r>
+        <w:rPr>
+          <w:rFonts w:hint="eastAsia"/>
+        </w:rPr>
+        <w:t>)</w:t>
+      </w:r>
+      <w:r>
+        <w:t>”</w:t>
+      </w:r>
+      <w:r>
+        <w:rPr>
+          <w:rFonts w:hint="eastAsia"/>
+        </w:rPr>
+        <w:t>;</w:t>
+      </w:r>
+    </w:p>
+    <w:p>
+      <w:pPr>
+        <w:rPr>
+          <w:rFonts w:hint="eastAsia"/>
+        </w:rPr>
         <w:sectPr>
           <w:pgSz w:w="12240" w:h="15840"/>
           <w:pgMar w:top="1440" w:right="1440" w:bottom="1440" w:left="1440" w:header="708" w:footer="708" w:gutter="0"/>
@@ -10800,8 +11134,22 @@
         </w:sectPr>
       </w:pPr>
       <w:r>
-        <w:t>http://www.infoq.com/cn/news/2011/07/selenium-arch-2</w:t>
-      </w:r>
+        <w:t>((JavascriptExecutor) driver).executeScript(js);</w:t>
+      </w:r>
+      <w:r>
+        <w:rPr>
+          <w:rFonts w:hint="eastAsia"/>
+        </w:rPr>
+        <w:t>也可以调用比较复杂的</w:t>
+      </w:r>
+      <w:r>
+        <w:rPr>
+          <w:rFonts w:hint="eastAsia"/>
+        </w:rPr>
+        <w:t>js</w:t>
+      </w:r>
+      <w:bookmarkStart w:id="2" w:name="_GoBack"/>
+      <w:bookmarkEnd w:id="2"/>
     </w:p>
     <w:p>
       <w:pPr>
@@ -10854,16 +11202,16 @@
       </w:r>
     </w:p>
     <w:p>
-      <w:bookmarkStart w:id="2" w:name="OLE_LINK3"/>
-      <w:bookmarkStart w:id="3" w:name="OLE_LINK4"/>
+      <w:bookmarkStart w:id="3" w:name="OLE_LINK3"/>
+      <w:bookmarkStart w:id="4" w:name="OLE_LINK4"/>
       <w:r>
         <w:rPr>
           <w:rFonts w:hint="eastAsia"/>
         </w:rPr>
         <w:t>别忘了</w:t>
       </w:r>
-      <w:bookmarkEnd w:id="2"/>
       <w:bookmarkEnd w:id="3"/>
+      <w:bookmarkEnd w:id="4"/>
       <w:r>
         <w:rPr>
           <w:rFonts w:hint="eastAsia"/>
@@ -11061,7 +11409,7 @@
       <w:r>
         <w:t xml:space="preserve">Refer: </w:t>
       </w:r>
-      <w:hyperlink r:id="rId11" w:history="1">
+      <w:hyperlink r:id="rId12" w:history="1">
         <w:r>
           <w:rPr>
             <w:rStyle w:val="Hyperlink"/>
@@ -11084,7 +11432,7 @@
       </w:r>
     </w:p>
     <w:p>
-      <w:hyperlink r:id="rId12" w:history="1">
+      <w:hyperlink r:id="rId13" w:history="1">
         <w:r>
           <w:rPr>
             <w:rStyle w:val="Hyperlink"/>
@@ -11204,7 +11552,7 @@
           <w:szCs w:val="21"/>
         </w:rPr>
       </w:pPr>
-      <w:hyperlink r:id="rId13" w:history="1">
+      <w:hyperlink r:id="rId14" w:history="1">
         <w:r>
           <w:rPr>
             <w:rStyle w:val="Hyperlink"/>
@@ -14100,7 +14448,7 @@
       </w:r>
     </w:p>
     <w:p>
-      <w:hyperlink r:id="rId14" w:history="1">
+      <w:hyperlink r:id="rId15" w:history="1">
         <w:r>
           <w:rPr>
             <w:rStyle w:val="Hyperlink"/>
@@ -14156,7 +14504,7 @@
       </w:r>
     </w:p>
     <w:p>
-      <w:hyperlink r:id="rId15" w:history="1">
+      <w:hyperlink r:id="rId16" w:history="1">
         <w:r>
           <w:rPr>
             <w:rStyle w:val="Hyperlink"/>
@@ -14766,7 +15114,7 @@
       </w:r>
     </w:p>
     <w:p>
-      <w:hyperlink r:id="rId16" w:history="1">
+      <w:hyperlink r:id="rId17" w:history="1">
         <w:r>
           <w:rPr>
             <w:rStyle w:val="Hyperlink"/>
@@ -15089,7 +15437,7 @@
       </w:r>
     </w:p>
     <w:p>
-      <w:hyperlink r:id="rId17" w:history="1">
+      <w:hyperlink r:id="rId18" w:history="1">
         <w:r>
           <w:rPr>
             <w:rStyle w:val="Hyperlink"/>
@@ -15947,7 +16295,7 @@
       </w:r>
     </w:p>
     <w:p>
-      <w:hyperlink r:id="rId18" w:history="1">
+      <w:hyperlink r:id="rId19" w:history="1">
         <w:r>
           <w:rPr>
             <w:rStyle w:val="Hyperlink"/>
@@ -15975,7 +16323,7 @@
           <w:rStyle w:val="Hyperlink"/>
         </w:rPr>
       </w:pPr>
-      <w:hyperlink r:id="rId19" w:history="1">
+      <w:hyperlink r:id="rId20" w:history="1">
         <w:r>
           <w:rPr>
             <w:rStyle w:val="Hyperlink"/>
@@ -16000,80 +16348,6 @@
           <w:shd w:val="clear" w:color="auto" w:fill="FFFFFF"/>
         </w:rPr>
         <w:t>其值为指定的</w:t>
-      </w:r>
-      <w:hyperlink r:id="rId20" w:tgtFrame="_blank" w:history="1">
-        <w:r>
-          <w:rPr>
-            <w:rStyle w:val="Hyperlink"/>
-            <w:rFonts w:ascii="Arial" w:hAnsi="Arial" w:cs="Arial"/>
-            <w:color w:val="136EC2"/>
-            <w:sz w:val="21"/>
-            <w:szCs w:val="21"/>
-            <w:shd w:val="clear" w:color="auto" w:fill="FFFFFF"/>
-          </w:rPr>
-          <w:t>数组</w:t>
-        </w:r>
-      </w:hyperlink>
-      <w:r>
-        <w:rPr>
-          <w:rFonts w:ascii="Arial" w:hAnsi="Arial" w:cs="Arial"/>
-          <w:color w:val="000000"/>
-          <w:sz w:val="21"/>
-          <w:szCs w:val="21"/>
-          <w:shd w:val="clear" w:color="auto" w:fill="FFFFFF"/>
-        </w:rPr>
-        <w:t>维可用的最大下</w:t>
-      </w:r>
-      <w:r>
-        <w:rPr>
-          <w:rFonts w:ascii="SimSun" w:eastAsia="SimSun" w:hAnsi="SimSun" w:cs="SimSun" w:hint="eastAsia"/>
-          <w:color w:val="000000"/>
-          <w:sz w:val="21"/>
-          <w:szCs w:val="21"/>
-          <w:shd w:val="clear" w:color="auto" w:fill="FFFFFF"/>
-        </w:rPr>
-        <w:t>标</w:t>
-      </w:r>
-    </w:p>
-    <w:p>
-      <w:pPr>
-        <w:rPr>
-          <w:rFonts w:ascii="Arial" w:hAnsi="Arial" w:cs="Arial"/>
-          <w:color w:val="000000"/>
-          <w:sz w:val="21"/>
-          <w:szCs w:val="21"/>
-          <w:shd w:val="clear" w:color="auto" w:fill="FFFFFF"/>
-        </w:rPr>
-      </w:pPr>
-      <w:r>
-        <w:rPr>
-          <w:rFonts w:ascii="Arial" w:hAnsi="Arial" w:cs="Arial"/>
-          <w:color w:val="000000"/>
-          <w:sz w:val="21"/>
-          <w:szCs w:val="21"/>
-          <w:shd w:val="clear" w:color="auto" w:fill="FFFFFF"/>
-        </w:rPr>
-        <w:t>返回一个</w:t>
-      </w:r>
-      <w:r>
-        <w:rPr>
-          <w:rFonts w:ascii="Arial" w:hAnsi="Arial" w:cs="Arial"/>
-          <w:color w:val="000000"/>
-          <w:sz w:val="21"/>
-          <w:szCs w:val="21"/>
-          <w:shd w:val="clear" w:color="auto" w:fill="FFFFFF"/>
-        </w:rPr>
-        <w:t xml:space="preserve"> Long </w:t>
-      </w:r>
-      <w:r>
-        <w:rPr>
-          <w:rFonts w:ascii="Arial" w:hAnsi="Arial" w:cs="Arial"/>
-          <w:color w:val="000000"/>
-          <w:sz w:val="21"/>
-          <w:szCs w:val="21"/>
-          <w:shd w:val="clear" w:color="auto" w:fill="FFFFFF"/>
-        </w:rPr>
-        <w:t>型数据，其值为指定的</w:t>
       </w:r>
       <w:hyperlink r:id="rId21" w:tgtFrame="_blank" w:history="1">
         <w:r>
@@ -16096,6 +16370,80 @@
           <w:szCs w:val="21"/>
           <w:shd w:val="clear" w:color="auto" w:fill="FFFFFF"/>
         </w:rPr>
+        <w:t>维可用的最大下</w:t>
+      </w:r>
+      <w:r>
+        <w:rPr>
+          <w:rFonts w:ascii="SimSun" w:eastAsia="SimSun" w:hAnsi="SimSun" w:cs="SimSun" w:hint="eastAsia"/>
+          <w:color w:val="000000"/>
+          <w:sz w:val="21"/>
+          <w:szCs w:val="21"/>
+          <w:shd w:val="clear" w:color="auto" w:fill="FFFFFF"/>
+        </w:rPr>
+        <w:t>标</w:t>
+      </w:r>
+    </w:p>
+    <w:p>
+      <w:pPr>
+        <w:rPr>
+          <w:rFonts w:ascii="Arial" w:hAnsi="Arial" w:cs="Arial"/>
+          <w:color w:val="000000"/>
+          <w:sz w:val="21"/>
+          <w:szCs w:val="21"/>
+          <w:shd w:val="clear" w:color="auto" w:fill="FFFFFF"/>
+        </w:rPr>
+      </w:pPr>
+      <w:r>
+        <w:rPr>
+          <w:rFonts w:ascii="Arial" w:hAnsi="Arial" w:cs="Arial"/>
+          <w:color w:val="000000"/>
+          <w:sz w:val="21"/>
+          <w:szCs w:val="21"/>
+          <w:shd w:val="clear" w:color="auto" w:fill="FFFFFF"/>
+        </w:rPr>
+        <w:t>返回一个</w:t>
+      </w:r>
+      <w:r>
+        <w:rPr>
+          <w:rFonts w:ascii="Arial" w:hAnsi="Arial" w:cs="Arial"/>
+          <w:color w:val="000000"/>
+          <w:sz w:val="21"/>
+          <w:szCs w:val="21"/>
+          <w:shd w:val="clear" w:color="auto" w:fill="FFFFFF"/>
+        </w:rPr>
+        <w:t xml:space="preserve"> Long </w:t>
+      </w:r>
+      <w:r>
+        <w:rPr>
+          <w:rFonts w:ascii="Arial" w:hAnsi="Arial" w:cs="Arial"/>
+          <w:color w:val="000000"/>
+          <w:sz w:val="21"/>
+          <w:szCs w:val="21"/>
+          <w:shd w:val="clear" w:color="auto" w:fill="FFFFFF"/>
+        </w:rPr>
+        <w:t>型数据，其值为指定的</w:t>
+      </w:r>
+      <w:hyperlink r:id="rId22" w:tgtFrame="_blank" w:history="1">
+        <w:r>
+          <w:rPr>
+            <w:rStyle w:val="Hyperlink"/>
+            <w:rFonts w:ascii="Arial" w:hAnsi="Arial" w:cs="Arial"/>
+            <w:color w:val="136EC2"/>
+            <w:sz w:val="21"/>
+            <w:szCs w:val="21"/>
+            <w:shd w:val="clear" w:color="auto" w:fill="FFFFFF"/>
+          </w:rPr>
+          <w:t>数组</w:t>
+        </w:r>
+      </w:hyperlink>
+      <w:r>
+        <w:rPr>
+          <w:rFonts w:ascii="Arial" w:hAnsi="Arial" w:cs="Arial"/>
+          <w:color w:val="000000"/>
+          <w:sz w:val="21"/>
+          <w:szCs w:val="21"/>
+          <w:shd w:val="clear" w:color="auto" w:fill="FFFFFF"/>
+        </w:rPr>
         <w:t>维可用的最大下标</w:t>
       </w:r>
       <w:r>
@@ -16159,7 +16507,7 @@
         </w:rPr>
         <w:t>必需的。</w:t>
       </w:r>
-      <w:hyperlink r:id="rId22" w:tgtFrame="_blank" w:history="1">
+      <w:hyperlink r:id="rId23" w:tgtFrame="_blank" w:history="1">
         <w:r>
           <w:rPr>
             <w:rStyle w:val="Hyperlink"/>
@@ -16180,7 +16528,7 @@
         </w:rPr>
         <w:t>的名称，遵循标准变量</w:t>
       </w:r>
-      <w:hyperlink r:id="rId23" w:tgtFrame="_blank" w:history="1">
+      <w:hyperlink r:id="rId24" w:tgtFrame="_blank" w:history="1">
         <w:r>
           <w:rPr>
             <w:rStyle w:val="Hyperlink"/>
@@ -16325,7 +16673,7 @@
       </w:r>
     </w:p>
     <w:p>
-      <w:hyperlink r:id="rId24" w:history="1">
+      <w:hyperlink r:id="rId25" w:history="1">
         <w:r>
           <w:rPr>
             <w:rStyle w:val="Hyperlink"/>
@@ -16338,7 +16686,7 @@
       <w:pPr>
         <w:pStyle w:val="Heading3"/>
       </w:pPr>
-      <w:hyperlink r:id="rId25" w:history="1">
+      <w:hyperlink r:id="rId26" w:history="1">
         <w:r>
           <w:rPr>
             <w:rStyle w:val="Hyperlink"/>
@@ -16355,8 +16703,6 @@
         </w:rPr>
         <w:t>数组常用函数和用法</w:t>
       </w:r>
-      <w:bookmarkStart w:id="4" w:name="_GoBack"/>
-      <w:bookmarkEnd w:id="4"/>
     </w:p>
     <w:p>
       <w:pPr>
@@ -16716,9 +17062,9 @@
             <o:lock v:ext="edit" aspectratio="t"/>
           </v:shapetype>
           <v:shape id="_x0000_i1025" type="#_x0000_t75" style="width:78pt;height:50.25pt" o:ole="">
-            <v:imagedata r:id="rId26" o:title=""/>
+            <v:imagedata r:id="rId27" o:title=""/>
           </v:shape>
-          <o:OLEObject Type="Embed" ProgID="Word.Document.12" ShapeID="_x0000_i1025" DrawAspect="Icon" ObjectID="_1427269493" r:id="rId27">
+          <o:OLEObject Type="Embed" ProgID="Word.Document.12" ShapeID="_x0000_i1025" DrawAspect="Icon" ObjectID="_1430401738" r:id="rId28">
             <o:FieldCodes>\s</o:FieldCodes>
           </o:OLEObject>
         </w:object>
@@ -16742,7 +17088,7 @@
         </w:rPr>
         <w:t>集锦</w:t>
       </w:r>
-      <w:hyperlink r:id="rId28" w:history="1">
+      <w:hyperlink r:id="rId29" w:history="1">
         <w:r>
           <w:rPr>
             <w:rStyle w:val="Hyperlink"/>
@@ -16791,7 +17137,7 @@
                     <pic:cNvPicPr/>
                   </pic:nvPicPr>
                   <pic:blipFill>
-                    <a:blip r:embed="rId29"/>
+                    <a:blip r:embed="rId30"/>
                     <a:stretch>
                       <a:fillRect/>
                     </a:stretch>
@@ -19059,7 +19405,7 @@
 </file>
 
 <file path=customXml/itemProps1.xml><?xml version="1.0" encoding="utf-8"?>
-<ds:datastoreItem xmlns:ds="http://schemas.openxmlformats.org/officeDocument/2006/customXml" ds:itemID="{AF03C619-362B-4A9F-86EC-6B088AEFE451}">
+<ds:datastoreItem xmlns:ds="http://schemas.openxmlformats.org/officeDocument/2006/customXml" ds:itemID="{D67DB49B-8192-47FA-967A-C8CF32F9042D}">
   <ds:schemaRefs>
     <ds:schemaRef ds:uri="http://schemas.openxmlformats.org/officeDocument/2006/bibliography"/>
   </ds:schemaRefs>

</xml_diff>